<commit_message>
New Folder Layout for archive
</commit_message>
<xml_diff>
--- a/WKS Docs/Individual URS.docx
+++ b/WKS Docs/Individual URS.docx
@@ -87,8 +87,6 @@
           <w:szCs w:val="96"/>
         </w:rPr>
       </w:pPr>
-      <w:bookmarkStart w:id="0" w:name="TitlePage"/>
-      <w:bookmarkEnd w:id="0"/>
       <w:r>
         <w:rPr>
           <w:b/>
@@ -131,7 +129,7 @@
                     </pic:cNvPicPr>
                   </pic:nvPicPr>
                   <pic:blipFill>
-                    <a:blip r:embed="rId5" cstate="print">
+                    <a:blip r:embed="rId8" cstate="print">
                       <a:extLst>
                         <a:ext uri="{28A0092B-C50C-407E-A947-70E740481C1C}">
                           <a14:useLocalDpi xmlns:a14="http://schemas.microsoft.com/office/drawing/2010/main" val="0"/>
@@ -312,6 +310,7 @@
           <w:bCs/>
           <w:sz w:val="56"/>
           <w:szCs w:val="56"/>
+          <w:lang w:val="en-GB"/>
         </w:rPr>
       </w:pPr>
     </w:p>
@@ -322,6 +321,7 @@
           <w:bCs/>
           <w:sz w:val="56"/>
           <w:szCs w:val="56"/>
+          <w:lang w:val="en-GB"/>
         </w:rPr>
       </w:pPr>
     </w:p>
@@ -417,8 +417,11 @@
           <w:numId w:val="2"/>
         </w:numPr>
         <w:rPr>
+          <w:rStyle w:val="Hyperlink"/>
+          <w:color w:val="auto"/>
           <w:sz w:val="56"/>
           <w:szCs w:val="56"/>
+          <w:u w:val="none"/>
         </w:rPr>
       </w:pPr>
       <w:hyperlink w:anchor="UseCases" w:history="1">
@@ -428,7 +431,64 @@
             <w:sz w:val="56"/>
             <w:szCs w:val="56"/>
           </w:rPr>
-          <w:t>Use Cases</w:t>
+          <w:t xml:space="preserve">Use </w:t>
+        </w:r>
+        <w:r>
+          <w:rPr>
+            <w:rStyle w:val="Hyperlink"/>
+            <w:sz w:val="56"/>
+            <w:szCs w:val="56"/>
+          </w:rPr>
+          <w:t>C</w:t>
+        </w:r>
+        <w:r>
+          <w:rPr>
+            <w:rStyle w:val="Hyperlink"/>
+            <w:sz w:val="56"/>
+            <w:szCs w:val="56"/>
+          </w:rPr>
+          <w:t>ases</w:t>
+        </w:r>
+      </w:hyperlink>
+    </w:p>
+    <w:p>
+      <w:pPr>
+        <w:numPr>
+          <w:ilvl w:val="0"/>
+          <w:numId w:val="2"/>
+        </w:numPr>
+        <w:rPr>
+          <w:sz w:val="56"/>
+          <w:szCs w:val="56"/>
+        </w:rPr>
+      </w:pPr>
+      <w:hyperlink w:anchor="UseCaseDiagram" w:history="1">
+        <w:r>
+          <w:rPr>
+            <w:rStyle w:val="Hyperlink"/>
+            <w:sz w:val="56"/>
+            <w:szCs w:val="56"/>
+            <w:lang w:val="en-GB"/>
+          </w:rPr>
+          <w:t xml:space="preserve">Use Case </w:t>
+        </w:r>
+        <w:r>
+          <w:rPr>
+            <w:rStyle w:val="Hyperlink"/>
+            <w:sz w:val="56"/>
+            <w:szCs w:val="56"/>
+            <w:lang w:val="en-GB"/>
+          </w:rPr>
+          <w:t>D</w:t>
+        </w:r>
+        <w:r>
+          <w:rPr>
+            <w:rStyle w:val="Hyperlink"/>
+            <w:sz w:val="56"/>
+            <w:szCs w:val="56"/>
+            <w:lang w:val="en-GB"/>
+          </w:rPr>
+          <w:t>iagram</w:t>
         </w:r>
       </w:hyperlink>
     </w:p>
@@ -575,15 +635,14 @@
           <w:lang w:val="en-GB"/>
         </w:rPr>
       </w:pPr>
-      <w:bookmarkStart w:id="1" w:name="Functional"/>
-      <w:bookmarkEnd w:id="1"/>
+      <w:bookmarkStart w:id="0" w:name="Functional"/>
+      <w:bookmarkEnd w:id="0"/>
       <w:r>
         <w:rPr>
           <w:sz w:val="56"/>
           <w:szCs w:val="56"/>
           <w:lang w:val="en-GB"/>
         </w:rPr>
-        <w:lastRenderedPageBreak/>
         <w:t>Functional Requirements</w:t>
       </w:r>
     </w:p>
@@ -692,6 +751,15 @@
         </w:rPr>
         <w:t>-1</w:t>
       </w:r>
+      <w:r>
+        <w:rPr>
+          <w:rStyle w:val="FootnoteReference"/>
+          <w:sz w:val="24"/>
+          <w:szCs w:val="24"/>
+          <w:lang w:val="en-GB"/>
+        </w:rPr>
+        <w:footnoteReference w:id="1"/>
+      </w:r>
     </w:p>
     <w:p>
       <w:pPr>
@@ -771,7 +839,25 @@
           <w:szCs w:val="24"/>
           <w:lang w:val="en-GB"/>
         </w:rPr>
-        <w:t>Administrators can create, read, update, and delete movie records. Each movie should have a unique identifier (MovieID), title, release date, description, poster image URL, trailer URL, runtime in minutes, and average rating.</w:t>
+        <w:t>Administrators can create, read, update, and delete movie records. Each movie should have a unique identifier (</w:t>
+      </w:r>
+      <w:proofErr w:type="spellStart"/>
+      <w:r>
+        <w:rPr>
+          <w:sz w:val="24"/>
+          <w:szCs w:val="24"/>
+          <w:lang w:val="en-GB"/>
+        </w:rPr>
+        <w:t>MovieID</w:t>
+      </w:r>
+      <w:proofErr w:type="spellEnd"/>
+      <w:r>
+        <w:rPr>
+          <w:sz w:val="24"/>
+          <w:szCs w:val="24"/>
+          <w:lang w:val="en-GB"/>
+        </w:rPr>
+        <w:t>), title, release date, description, poster image URL, trailer URL, runtime in minutes, and average rating.</w:t>
       </w:r>
     </w:p>
     <w:p>
@@ -1174,6 +1260,7 @@
           <w:szCs w:val="24"/>
           <w:lang w:val="en-GB"/>
         </w:rPr>
+        <w:lastRenderedPageBreak/>
         <w:t>ID: FR</w:t>
       </w:r>
       <w:r>
@@ -1718,6 +1805,14 @@
         </w:rPr>
         <w:t xml:space="preserve"> FRW-1</w:t>
       </w:r>
+      <w:r>
+        <w:rPr>
+          <w:rStyle w:val="FootnoteReference"/>
+          <w:sz w:val="24"/>
+          <w:szCs w:val="24"/>
+        </w:rPr>
+        <w:footnoteReference w:id="2"/>
+      </w:r>
     </w:p>
     <w:p>
       <w:pPr>
@@ -1873,6 +1968,7 @@
           <w:sz w:val="24"/>
           <w:szCs w:val="24"/>
         </w:rPr>
+        <w:lastRenderedPageBreak/>
         <w:t>Description:</w:t>
       </w:r>
       <w:r>
@@ -1979,7 +2075,6 @@
           <w:sz w:val="24"/>
           <w:szCs w:val="24"/>
         </w:rPr>
-        <w:lastRenderedPageBreak/>
         <w:t>Description:</w:t>
       </w:r>
       <w:r>
@@ -2439,14 +2534,15 @@
           <w:lang w:val="en-GB"/>
         </w:rPr>
       </w:pPr>
-      <w:bookmarkStart w:id="2" w:name="NonFunctional"/>
-      <w:bookmarkEnd w:id="2"/>
+      <w:bookmarkStart w:id="1" w:name="NonFunctional"/>
+      <w:bookmarkEnd w:id="1"/>
       <w:r>
         <w:rPr>
           <w:sz w:val="56"/>
           <w:szCs w:val="56"/>
           <w:lang w:val="en-GB"/>
         </w:rPr>
+        <w:lastRenderedPageBreak/>
         <w:t>Non-</w:t>
       </w:r>
       <w:r>
@@ -2501,6 +2597,15 @@
         </w:rPr>
         <w:t>ID: NFR-1</w:t>
       </w:r>
+      <w:r>
+        <w:rPr>
+          <w:rStyle w:val="FootnoteReference"/>
+          <w:sz w:val="24"/>
+          <w:szCs w:val="24"/>
+          <w:lang w:val="en-GB"/>
+        </w:rPr>
+        <w:footnoteReference w:id="3"/>
+      </w:r>
     </w:p>
     <w:p>
       <w:pPr>
@@ -2559,7 +2664,6 @@
           <w:szCs w:val="24"/>
           <w:lang w:val="en-GB"/>
         </w:rPr>
-        <w:lastRenderedPageBreak/>
         <w:t>Constraints: Response time should be within acceptable limits for all user interactions, even as the size of the database grows.</w:t>
       </w:r>
     </w:p>
@@ -2760,8 +2864,8 @@
           <w:szCs w:val="56"/>
         </w:rPr>
       </w:pPr>
-      <w:bookmarkStart w:id="3" w:name="UseCases"/>
-      <w:bookmarkEnd w:id="3"/>
+      <w:bookmarkStart w:id="2" w:name="UseCases"/>
+      <w:bookmarkEnd w:id="2"/>
       <w:r>
         <w:rPr>
           <w:b/>
@@ -2810,6 +2914,15 @@
         </w:rPr>
         <w:t>UC ID: UC-1</w:t>
       </w:r>
+      <w:r>
+        <w:rPr>
+          <w:rStyle w:val="FootnoteReference"/>
+          <w:sz w:val="24"/>
+          <w:szCs w:val="24"/>
+          <w:lang w:val="en-US"/>
+        </w:rPr>
+        <w:footnoteReference w:id="4"/>
+      </w:r>
     </w:p>
     <w:p>
       <w:pPr>
@@ -2909,7 +3022,24 @@
           <w:szCs w:val="24"/>
           <w:lang w:val="en-US"/>
         </w:rPr>
-        <w:t>MSS:</w:t>
+        <w:t>MSS</w:t>
+      </w:r>
+      <w:r>
+        <w:rPr>
+          <w:rStyle w:val="FootnoteReference"/>
+          <w:sz w:val="24"/>
+          <w:szCs w:val="24"/>
+          <w:lang w:val="en-US"/>
+        </w:rPr>
+        <w:footnoteReference w:id="5"/>
+      </w:r>
+      <w:r>
+        <w:rPr>
+          <w:sz w:val="24"/>
+          <w:szCs w:val="24"/>
+          <w:lang w:val="en-US"/>
+        </w:rPr>
+        <w:t>:</w:t>
       </w:r>
     </w:p>
     <w:p>
@@ -2951,6 +3081,7 @@
           <w:szCs w:val="24"/>
           <w:lang w:val="en-US"/>
         </w:rPr>
+        <w:lastRenderedPageBreak/>
         <w:t>Administrator performs the desired operation (create, read, update, delete) and submits changes.</w:t>
       </w:r>
     </w:p>
@@ -3073,7 +3204,6 @@
           <w:szCs w:val="24"/>
           <w:lang w:val="en-US"/>
         </w:rPr>
-        <w:lastRenderedPageBreak/>
         <w:t>End of use case.</w:t>
       </w:r>
     </w:p>
@@ -3479,6 +3609,7 @@
           <w:szCs w:val="24"/>
           <w:lang w:val="en-US"/>
         </w:rPr>
+        <w:lastRenderedPageBreak/>
         <w:t>Trigger: User initiates the operation.</w:t>
       </w:r>
     </w:p>
@@ -3601,7 +3732,6 @@
           <w:szCs w:val="24"/>
           <w:lang w:val="en-US"/>
         </w:rPr>
-        <w:lastRenderedPageBreak/>
         <w:t>System validates the changes and updates the review database.</w:t>
       </w:r>
     </w:p>
@@ -3823,7 +3953,23 @@
           <w:szCs w:val="24"/>
           <w:lang w:val="en-US"/>
         </w:rPr>
-        <w:t xml:space="preserve"> and the review is his own.</w:t>
+        <w:t xml:space="preserve"> and</w:t>
+      </w:r>
+      <w:r>
+        <w:rPr>
+          <w:sz w:val="24"/>
+          <w:szCs w:val="24"/>
+          <w:lang w:val="en-US"/>
+        </w:rPr>
+        <w:t xml:space="preserve"> the interpretation</w:t>
+      </w:r>
+      <w:r>
+        <w:rPr>
+          <w:sz w:val="24"/>
+          <w:szCs w:val="24"/>
+          <w:lang w:val="en-US"/>
+        </w:rPr>
+        <w:t xml:space="preserve"> is his own.</w:t>
       </w:r>
     </w:p>
     <w:p>
@@ -3962,7 +4108,31 @@
           <w:szCs w:val="24"/>
           <w:lang w:val="en-US"/>
         </w:rPr>
-        <w:t>2a: User cancels the operation.</w:t>
+        <w:t>2</w:t>
+      </w:r>
+      <w:r>
+        <w:rPr>
+          <w:sz w:val="24"/>
+          <w:szCs w:val="24"/>
+          <w:lang w:val="en-US"/>
+        </w:rPr>
+        <w:t>a:</w:t>
+      </w:r>
+      <w:r>
+        <w:rPr>
+          <w:sz w:val="24"/>
+          <w:szCs w:val="24"/>
+          <w:lang w:val="en-US"/>
+        </w:rPr>
+        <w:t xml:space="preserve"> User</w:t>
+      </w:r>
+      <w:r>
+        <w:rPr>
+          <w:sz w:val="24"/>
+          <w:szCs w:val="24"/>
+          <w:lang w:val="en-US"/>
+        </w:rPr>
+        <w:t xml:space="preserve"> cancels the operation.</w:t>
       </w:r>
     </w:p>
     <w:p>
@@ -4053,6 +4223,7 @@
           <w:szCs w:val="32"/>
           <w:lang w:val="en-US"/>
         </w:rPr>
+        <w:lastRenderedPageBreak/>
         <w:t>Registration &amp; Login (Authentication) (</w:t>
       </w:r>
       <w:r>
@@ -4207,7 +4378,6 @@
           <w:szCs w:val="24"/>
           <w:lang w:val="en-US"/>
         </w:rPr>
-        <w:lastRenderedPageBreak/>
         <w:t>MSS:</w:t>
       </w:r>
     </w:p>
@@ -4669,6 +4839,7 @@
           <w:szCs w:val="24"/>
           <w:lang w:val="en-US"/>
         </w:rPr>
+        <w:lastRenderedPageBreak/>
         <w:t>Administrator submits the change.</w:t>
       </w:r>
     </w:p>
@@ -4791,23 +4962,12 @@
           <w:szCs w:val="24"/>
           <w:lang w:val="en-US"/>
         </w:rPr>
-        <w:lastRenderedPageBreak/>
         <w:t>End of use case.</w:t>
       </w:r>
     </w:p>
     <w:p>
       <w:pPr>
-        <w:ind w:left="2340"/>
-        <w:rPr>
-          <w:sz w:val="24"/>
-          <w:szCs w:val="24"/>
-          <w:lang w:val="en-US"/>
-        </w:rPr>
-      </w:pPr>
-    </w:p>
-    <w:p>
-      <w:pPr>
-        <w:jc w:val="center"/>
+        <w:jc w:val="both"/>
         <w:rPr>
           <w:sz w:val="32"/>
           <w:szCs w:val="32"/>
@@ -5207,6 +5367,7 @@
           <w:szCs w:val="24"/>
           <w:lang w:val="en-US"/>
         </w:rPr>
+        <w:lastRenderedPageBreak/>
         <w:t>Trigger: User accesses the recommendation feature.</w:t>
       </w:r>
     </w:p>
@@ -5308,7 +5469,6 @@
           <w:szCs w:val="24"/>
           <w:lang w:val="en-US"/>
         </w:rPr>
-        <w:lastRenderedPageBreak/>
         <w:t>System analyzes user preferences and viewing history.</w:t>
       </w:r>
     </w:p>
@@ -5781,6 +5941,7 @@
           <w:szCs w:val="24"/>
           <w:lang w:val="en-US"/>
         </w:rPr>
+        <w:lastRenderedPageBreak/>
         <w:t>UC ID: UC-10</w:t>
       </w:r>
     </w:p>
@@ -5882,7 +6043,6 @@
           <w:szCs w:val="24"/>
           <w:lang w:val="en-US"/>
         </w:rPr>
-        <w:lastRenderedPageBreak/>
         <w:t>MSS:</w:t>
       </w:r>
     </w:p>
@@ -6426,6 +6586,7 @@
           <w:szCs w:val="24"/>
           <w:lang w:val="en-US"/>
         </w:rPr>
+        <w:lastRenderedPageBreak/>
         <w:t>End of use case.</w:t>
       </w:r>
     </w:p>
@@ -6538,7 +6699,6 @@
           <w:szCs w:val="24"/>
           <w:lang w:val="en-US"/>
         </w:rPr>
-        <w:lastRenderedPageBreak/>
         <w:t>Trigger:</w:t>
       </w:r>
       <w:r>
@@ -7130,6 +7290,7 @@
           <w:szCs w:val="24"/>
           <w:lang w:val="en-US"/>
         </w:rPr>
+        <w:lastRenderedPageBreak/>
         <w:t>System cancels the operation.</w:t>
       </w:r>
     </w:p>
@@ -7205,7 +7366,6 @@
           <w:szCs w:val="32"/>
           <w:lang w:val="en-US"/>
         </w:rPr>
-        <w:lastRenderedPageBreak/>
         <w:t>Update User Profile (Web App)</w:t>
       </w:r>
     </w:p>
@@ -7823,6 +7983,7 @@
           <w:szCs w:val="24"/>
           <w:lang w:val="en-US"/>
         </w:rPr>
+        <w:lastRenderedPageBreak/>
         <w:t>Extensions:</w:t>
       </w:r>
     </w:p>
@@ -7943,7 +8104,6 @@
           <w:szCs w:val="32"/>
           <w:lang w:val="en-US"/>
         </w:rPr>
-        <w:lastRenderedPageBreak/>
         <w:t>View Movie Trailer (Web App)</w:t>
       </w:r>
     </w:p>
@@ -8560,6 +8720,7 @@
           <w:szCs w:val="24"/>
           <w:lang w:val="en-US"/>
         </w:rPr>
+        <w:lastRenderedPageBreak/>
         <w:t>2a:</w:t>
       </w:r>
       <w:r>
@@ -8668,7 +8829,6 @@
           <w:szCs w:val="32"/>
           <w:lang w:val="en-US"/>
         </w:rPr>
-        <w:lastRenderedPageBreak/>
         <w:t>View User Activity (Desktop App)</w:t>
       </w:r>
     </w:p>
@@ -9223,6 +9383,7 @@
           <w:szCs w:val="24"/>
           <w:lang w:val="en-US"/>
         </w:rPr>
+        <w:lastRenderedPageBreak/>
         <w:t>Extensions:</w:t>
       </w:r>
     </w:p>
@@ -9331,7 +9492,6 @@
           <w:szCs w:val="32"/>
           <w:lang w:val="en-US"/>
         </w:rPr>
-        <w:lastRenderedPageBreak/>
         <w:t>View Leaderboard (Web App)</w:t>
       </w:r>
     </w:p>
@@ -9828,6 +9988,7 @@
           <w:szCs w:val="24"/>
           <w:lang w:val="en-US"/>
         </w:rPr>
+        <w:lastRenderedPageBreak/>
         <w:t>Extensions:</w:t>
       </w:r>
     </w:p>
@@ -9936,7 +10097,6 @@
           <w:szCs w:val="32"/>
           <w:lang w:val="en-US"/>
         </w:rPr>
-        <w:lastRenderedPageBreak/>
         <w:t>Customize Analytics Dashboard (Desktop App)</w:t>
       </w:r>
     </w:p>
@@ -10351,34 +10511,341 @@
     </w:p>
     <w:p>
       <w:pPr>
-        <w:rPr>
-          <w:sz w:val="24"/>
-          <w:szCs w:val="24"/>
-          <w:lang w:val="en-US"/>
-        </w:rPr>
-      </w:pPr>
-    </w:p>
-    <w:p>
-      <w:pPr>
-        <w:rPr>
-          <w:sz w:val="24"/>
-          <w:szCs w:val="24"/>
-          <w:lang w:val="en-US"/>
-        </w:rPr>
-      </w:pPr>
-    </w:p>
-    <w:p>
-      <w:pPr>
-        <w:rPr>
-          <w:sz w:val="24"/>
-          <w:szCs w:val="24"/>
-          <w:lang w:val="en-US"/>
-        </w:rPr>
-      </w:pPr>
-    </w:p>
-    <w:p>
-      <w:pPr>
-        <w:rPr>
+        <w:jc w:val="center"/>
+        <w:rPr>
+          <w:b/>
+          <w:bCs/>
+          <w:sz w:val="40"/>
+          <w:szCs w:val="40"/>
+          <w:lang w:val="en-US"/>
+        </w:rPr>
+      </w:pPr>
+      <w:r>
+        <w:rPr>
+          <w:b/>
+          <w:bCs/>
+          <w:sz w:val="40"/>
+          <w:szCs w:val="40"/>
+          <w:lang w:val="en-US"/>
+        </w:rPr>
+        <w:t>Use Case Diagram</w:t>
+      </w:r>
+      <w:r>
+        <w:rPr>
+          <w:b/>
+          <w:bCs/>
+          <w:sz w:val="40"/>
+          <w:szCs w:val="40"/>
+          <w:lang w:val="en-US"/>
+        </w:rPr>
+        <w:t>:</w:t>
+      </w:r>
+    </w:p>
+    <w:p>
+      <w:pPr>
+        <w:rPr>
+          <w:sz w:val="24"/>
+          <w:szCs w:val="24"/>
+          <w:lang w:val="en-US"/>
+        </w:rPr>
+      </w:pPr>
+      <w:bookmarkStart w:id="3" w:name="UseCaseDiagram"/>
+      <w:bookmarkEnd w:id="3"/>
+    </w:p>
+    <w:p>
+      <w:pPr>
+        <w:rPr>
+          <w:sz w:val="24"/>
+          <w:szCs w:val="24"/>
+          <w:lang w:val="en-US"/>
+        </w:rPr>
+      </w:pPr>
+      <w:r>
+        <w:rPr>
+          <w:noProof/>
+        </w:rPr>
+        <w:drawing>
+          <wp:anchor distT="0" distB="0" distL="114300" distR="114300" simplePos="0" relativeHeight="251658240" behindDoc="0" locked="0" layoutInCell="1" allowOverlap="1" wp14:anchorId="4C9E7CE0" wp14:editId="11584EB3">
+            <wp:simplePos x="0" y="0"/>
+            <wp:positionH relativeFrom="margin">
+              <wp:align>center</wp:align>
+            </wp:positionH>
+            <wp:positionV relativeFrom="paragraph">
+              <wp:posOffset>353484</wp:posOffset>
+            </wp:positionV>
+            <wp:extent cx="7500585" cy="6543886"/>
+            <wp:effectExtent l="0" t="0" r="5715" b="0"/>
+            <wp:wrapNone/>
+            <wp:docPr id="1367030840" name="Picture 1" descr="A diagram of a system&#10;&#10;Description automatically generated with medium confidence"/>
+            <wp:cNvGraphicFramePr>
+              <a:graphicFrameLocks xmlns:a="http://schemas.openxmlformats.org/drawingml/2006/main" noChangeAspect="1"/>
+            </wp:cNvGraphicFramePr>
+            <a:graphic xmlns:a="http://schemas.openxmlformats.org/drawingml/2006/main">
+              <a:graphicData uri="http://schemas.openxmlformats.org/drawingml/2006/picture">
+                <pic:pic xmlns:pic="http://schemas.openxmlformats.org/drawingml/2006/picture">
+                  <pic:nvPicPr>
+                    <pic:cNvPr id="1367030840" name="Picture 1" descr="A diagram of a system&#10;&#10;Description automatically generated with medium confidence"/>
+                    <pic:cNvPicPr>
+                      <a:picLocks noChangeAspect="1" noChangeArrowheads="1"/>
+                    </pic:cNvPicPr>
+                  </pic:nvPicPr>
+                  <pic:blipFill>
+                    <a:blip r:embed="rId9">
+                      <a:extLst>
+                        <a:ext uri="{28A0092B-C50C-407E-A947-70E740481C1C}">
+                          <a14:useLocalDpi xmlns:a14="http://schemas.microsoft.com/office/drawing/2010/main" val="0"/>
+                        </a:ext>
+                      </a:extLst>
+                    </a:blip>
+                    <a:srcRect/>
+                    <a:stretch>
+                      <a:fillRect/>
+                    </a:stretch>
+                  </pic:blipFill>
+                  <pic:spPr bwMode="auto">
+                    <a:xfrm>
+                      <a:off x="0" y="0"/>
+                      <a:ext cx="7500585" cy="6543886"/>
+                    </a:xfrm>
+                    <a:prstGeom prst="rect">
+                      <a:avLst/>
+                    </a:prstGeom>
+                    <a:noFill/>
+                    <a:ln>
+                      <a:noFill/>
+                    </a:ln>
+                  </pic:spPr>
+                </pic:pic>
+              </a:graphicData>
+            </a:graphic>
+            <wp14:sizeRelH relativeFrom="margin">
+              <wp14:pctWidth>0</wp14:pctWidth>
+            </wp14:sizeRelH>
+            <wp14:sizeRelV relativeFrom="margin">
+              <wp14:pctHeight>0</wp14:pctHeight>
+            </wp14:sizeRelV>
+          </wp:anchor>
+        </w:drawing>
+      </w:r>
+    </w:p>
+    <w:p>
+      <w:pPr>
+        <w:pStyle w:val="NormalWeb"/>
+      </w:pPr>
+    </w:p>
+    <w:p>
+      <w:pPr>
+        <w:rPr>
+          <w:sz w:val="24"/>
+          <w:szCs w:val="24"/>
+          <w:lang w:val="en-US"/>
+        </w:rPr>
+      </w:pPr>
+    </w:p>
+    <w:p>
+      <w:pPr>
+        <w:rPr>
+          <w:sz w:val="24"/>
+          <w:szCs w:val="24"/>
+          <w:lang w:val="en-US"/>
+        </w:rPr>
+      </w:pPr>
+    </w:p>
+    <w:p>
+      <w:pPr>
+        <w:rPr>
+          <w:sz w:val="24"/>
+          <w:szCs w:val="24"/>
+          <w:lang w:val="en-US"/>
+        </w:rPr>
+      </w:pPr>
+    </w:p>
+    <w:p>
+      <w:pPr>
+        <w:rPr>
+          <w:sz w:val="24"/>
+          <w:szCs w:val="24"/>
+          <w:lang w:val="en-US"/>
+        </w:rPr>
+      </w:pPr>
+    </w:p>
+    <w:p>
+      <w:pPr>
+        <w:rPr>
+          <w:sz w:val="24"/>
+          <w:szCs w:val="24"/>
+          <w:lang w:val="en-US"/>
+        </w:rPr>
+      </w:pPr>
+    </w:p>
+    <w:p>
+      <w:pPr>
+        <w:rPr>
+          <w:sz w:val="24"/>
+          <w:szCs w:val="24"/>
+          <w:lang w:val="en-US"/>
+        </w:rPr>
+      </w:pPr>
+    </w:p>
+    <w:p>
+      <w:pPr>
+        <w:rPr>
+          <w:sz w:val="24"/>
+          <w:szCs w:val="24"/>
+          <w:lang w:val="en-US"/>
+        </w:rPr>
+      </w:pPr>
+    </w:p>
+    <w:p>
+      <w:pPr>
+        <w:rPr>
+          <w:sz w:val="24"/>
+          <w:szCs w:val="24"/>
+          <w:lang w:val="en-US"/>
+        </w:rPr>
+      </w:pPr>
+    </w:p>
+    <w:p>
+      <w:pPr>
+        <w:rPr>
+          <w:sz w:val="24"/>
+          <w:szCs w:val="24"/>
+          <w:lang w:val="en-US"/>
+        </w:rPr>
+      </w:pPr>
+    </w:p>
+    <w:p>
+      <w:pPr>
+        <w:rPr>
+          <w:sz w:val="24"/>
+          <w:szCs w:val="24"/>
+          <w:lang w:val="en-US"/>
+        </w:rPr>
+      </w:pPr>
+    </w:p>
+    <w:p>
+      <w:pPr>
+        <w:rPr>
+          <w:sz w:val="24"/>
+          <w:szCs w:val="24"/>
+          <w:lang w:val="en-US"/>
+        </w:rPr>
+      </w:pPr>
+    </w:p>
+    <w:p>
+      <w:pPr>
+        <w:rPr>
+          <w:sz w:val="24"/>
+          <w:szCs w:val="24"/>
+          <w:lang w:val="en-US"/>
+        </w:rPr>
+      </w:pPr>
+    </w:p>
+    <w:p>
+      <w:pPr>
+        <w:rPr>
+          <w:sz w:val="24"/>
+          <w:szCs w:val="24"/>
+          <w:lang w:val="en-US"/>
+        </w:rPr>
+      </w:pPr>
+    </w:p>
+    <w:p>
+      <w:pPr>
+        <w:rPr>
+          <w:sz w:val="24"/>
+          <w:szCs w:val="24"/>
+          <w:lang w:val="en-US"/>
+        </w:rPr>
+      </w:pPr>
+    </w:p>
+    <w:p>
+      <w:pPr>
+        <w:rPr>
+          <w:sz w:val="24"/>
+          <w:szCs w:val="24"/>
+          <w:lang w:val="en-US"/>
+        </w:rPr>
+      </w:pPr>
+    </w:p>
+    <w:p>
+      <w:pPr>
+        <w:rPr>
+          <w:sz w:val="24"/>
+          <w:szCs w:val="24"/>
+          <w:lang w:val="en-US"/>
+        </w:rPr>
+      </w:pPr>
+    </w:p>
+    <w:p>
+      <w:pPr>
+        <w:rPr>
+          <w:sz w:val="24"/>
+          <w:szCs w:val="24"/>
+          <w:lang w:val="en-US"/>
+        </w:rPr>
+      </w:pPr>
+    </w:p>
+    <w:p>
+      <w:pPr>
+        <w:rPr>
+          <w:sz w:val="24"/>
+          <w:szCs w:val="24"/>
+          <w:lang w:val="en-US"/>
+        </w:rPr>
+      </w:pPr>
+    </w:p>
+    <w:p>
+      <w:pPr>
+        <w:rPr>
+          <w:sz w:val="24"/>
+          <w:szCs w:val="24"/>
+          <w:lang w:val="en-US"/>
+        </w:rPr>
+      </w:pPr>
+    </w:p>
+    <w:p>
+      <w:pPr>
+        <w:rPr>
+          <w:sz w:val="24"/>
+          <w:szCs w:val="24"/>
+          <w:lang w:val="en-US"/>
+        </w:rPr>
+      </w:pPr>
+    </w:p>
+    <w:p>
+      <w:pPr>
+        <w:rPr>
+          <w:sz w:val="24"/>
+          <w:szCs w:val="24"/>
+          <w:lang w:val="en-US"/>
+        </w:rPr>
+      </w:pPr>
+    </w:p>
+    <w:p>
+      <w:pPr>
+        <w:rPr>
+          <w:sz w:val="24"/>
+          <w:szCs w:val="24"/>
+          <w:lang w:val="en-US"/>
+        </w:rPr>
+      </w:pPr>
+    </w:p>
+    <w:p>
+      <w:pPr>
+        <w:rPr>
+          <w:sz w:val="24"/>
+          <w:szCs w:val="24"/>
+          <w:lang w:val="en-US"/>
+        </w:rPr>
+      </w:pPr>
+    </w:p>
+    <w:p>
+      <w:pPr>
+        <w:jc w:val="center"/>
+        <w:rPr>
+          <w:b/>
+          <w:bCs/>
           <w:sz w:val="32"/>
           <w:szCs w:val="32"/>
           <w:lang w:val="en-US"/>
@@ -10388,11 +10855,12 @@
       <w:bookmarkEnd w:id="4"/>
       <w:r>
         <w:rPr>
+          <w:b/>
+          <w:bCs/>
           <w:sz w:val="32"/>
           <w:szCs w:val="32"/>
           <w:lang w:val="en-US"/>
         </w:rPr>
-        <w:lastRenderedPageBreak/>
         <w:t>Desktop App GUI:</w:t>
       </w:r>
     </w:p>
@@ -10424,7 +10892,7 @@
                     <pic:cNvPicPr/>
                   </pic:nvPicPr>
                   <pic:blipFill>
-                    <a:blip r:embed="rId6"/>
+                    <a:blip r:embed="rId10"/>
                     <a:stretch>
                       <a:fillRect/>
                     </a:stretch>
@@ -10471,7 +10939,7 @@
                     <pic:cNvPicPr/>
                   </pic:nvPicPr>
                   <pic:blipFill>
-                    <a:blip r:embed="rId7"/>
+                    <a:blip r:embed="rId11"/>
                     <a:stretch>
                       <a:fillRect/>
                     </a:stretch>
@@ -10533,19 +11001,10 @@
         <w:tabs>
           <w:tab w:val="left" w:pos="2085"/>
         </w:tabs>
-        <w:rPr>
-          <w:sz w:val="24"/>
-          <w:szCs w:val="24"/>
-          <w:lang w:val="en-US"/>
-        </w:rPr>
-      </w:pPr>
-    </w:p>
-    <w:p>
-      <w:pPr>
-        <w:tabs>
-          <w:tab w:val="left" w:pos="2085"/>
-        </w:tabs>
-        <w:rPr>
+        <w:jc w:val="center"/>
+        <w:rPr>
+          <w:b/>
+          <w:bCs/>
           <w:sz w:val="32"/>
           <w:szCs w:val="32"/>
           <w:lang w:val="en-US"/>
@@ -10555,6 +11014,8 @@
       <w:bookmarkEnd w:id="5"/>
       <w:r>
         <w:rPr>
+          <w:b/>
+          <w:bCs/>
           <w:sz w:val="32"/>
           <w:szCs w:val="32"/>
           <w:lang w:val="en-US"/>
@@ -10594,7 +11055,7 @@
                     <pic:cNvPicPr/>
                   </pic:nvPicPr>
                   <pic:blipFill>
-                    <a:blip r:embed="rId8"/>
+                    <a:blip r:embed="rId12"/>
                     <a:stretch>
                       <a:fillRect/>
                     </a:stretch>
@@ -10646,7 +11107,7 @@
                     <pic:cNvPicPr/>
                   </pic:nvPicPr>
                   <pic:blipFill>
-                    <a:blip r:embed="rId9"/>
+                    <a:blip r:embed="rId13"/>
                     <a:stretch>
                       <a:fillRect/>
                     </a:stretch>
@@ -10675,6 +11136,181 @@
     </w:sectPr>
   </w:body>
 </w:document>
+</file>
+
+<file path=word/endnotes.xml><?xml version="1.0" encoding="utf-8"?>
+<w:endnotes xmlns:wpc="http://schemas.microsoft.com/office/word/2010/wordprocessingCanvas" xmlns:cx="http://schemas.microsoft.com/office/drawing/2014/chartex" xmlns:cx1="http://schemas.microsoft.com/office/drawing/2015/9/8/chartex" xmlns:cx2="http://schemas.microsoft.com/office/drawing/2015/10/21/chartex" xmlns:cx3="http://schemas.microsoft.com/office/drawing/2016/5/9/chartex" xmlns:cx4="http://schemas.microsoft.com/office/drawing/2016/5/10/chartex" xmlns:cx5="http://schemas.microsoft.com/office/drawing/2016/5/11/chartex" xmlns:cx6="http://schemas.microsoft.com/office/drawing/2016/5/12/chartex" xmlns:cx7="http://schemas.microsoft.com/office/drawing/2016/5/13/chartex" xmlns:cx8="http://schemas.microsoft.com/office/drawing/2016/5/14/chartex" xmlns:mc="http://schemas.openxmlformats.org/markup-compatibility/2006" xmlns:aink="http://schemas.microsoft.com/office/drawing/2016/ink" xmlns:am3d="http://schemas.microsoft.com/office/drawing/2017/model3d" xmlns:o="urn:schemas-microsoft-com:office:office" xmlns:oel="http://schemas.microsoft.com/office/2019/extlst" xmlns:r="http://schemas.openxmlformats.org/officeDocument/2006/relationships" xmlns:m="http://schemas.openxmlformats.org/officeDocument/2006/math" xmlns:v="urn:schemas-microsoft-com:vml" xmlns:wp14="http://schemas.microsoft.com/office/word/2010/wordprocessingDrawing" xmlns:wp="http://schemas.openxmlformats.org/drawingml/2006/wordprocessingDrawing" xmlns:w10="urn:schemas-microsoft-com:office:word" xmlns:w="http://schemas.openxmlformats.org/wordprocessingml/2006/main" xmlns:w14="http://schemas.microsoft.com/office/word/2010/wordml" xmlns:w15="http://schemas.microsoft.com/office/word/2012/wordml" xmlns:w16cex="http://schemas.microsoft.com/office/word/2018/wordml/cex" xmlns:w16cid="http://schemas.microsoft.com/office/word/2016/wordml/cid" xmlns:w16="http://schemas.microsoft.com/office/word/2018/wordml" xmlns:w16sdtdh="http://schemas.microsoft.com/office/word/2020/wordml/sdtdatahash" xmlns:w16se="http://schemas.microsoft.com/office/word/2015/wordml/symex" xmlns:wpg="http://schemas.microsoft.com/office/word/2010/wordprocessingGroup" xmlns:wpi="http://schemas.microsoft.com/office/word/2010/wordprocessingInk" xmlns:wne="http://schemas.microsoft.com/office/word/2006/wordml" xmlns:wps="http://schemas.microsoft.com/office/word/2010/wordprocessingShape" mc:Ignorable="w14 w15 w16se w16cid w16 w16cex w16sdtdh wp14">
+  <w:endnote w:type="separator" w:id="-1">
+    <w:p>
+      <w:pPr>
+        <w:spacing w:after="0" w:line="240" w:lineRule="auto"/>
+      </w:pPr>
+      <w:r>
+        <w:separator/>
+      </w:r>
+    </w:p>
+  </w:endnote>
+  <w:endnote w:type="continuationSeparator" w:id="0">
+    <w:p>
+      <w:pPr>
+        <w:spacing w:after="0" w:line="240" w:lineRule="auto"/>
+      </w:pPr>
+      <w:r>
+        <w:continuationSeparator/>
+      </w:r>
+    </w:p>
+  </w:endnote>
+</w:endnotes>
+</file>
+
+<file path=word/footnotes.xml><?xml version="1.0" encoding="utf-8"?>
+<w:footnotes xmlns:wpc="http://schemas.microsoft.com/office/word/2010/wordprocessingCanvas" xmlns:cx="http://schemas.microsoft.com/office/drawing/2014/chartex" xmlns:cx1="http://schemas.microsoft.com/office/drawing/2015/9/8/chartex" xmlns:cx2="http://schemas.microsoft.com/office/drawing/2015/10/21/chartex" xmlns:cx3="http://schemas.microsoft.com/office/drawing/2016/5/9/chartex" xmlns:cx4="http://schemas.microsoft.com/office/drawing/2016/5/10/chartex" xmlns:cx5="http://schemas.microsoft.com/office/drawing/2016/5/11/chartex" xmlns:cx6="http://schemas.microsoft.com/office/drawing/2016/5/12/chartex" xmlns:cx7="http://schemas.microsoft.com/office/drawing/2016/5/13/chartex" xmlns:cx8="http://schemas.microsoft.com/office/drawing/2016/5/14/chartex" xmlns:mc="http://schemas.openxmlformats.org/markup-compatibility/2006" xmlns:aink="http://schemas.microsoft.com/office/drawing/2016/ink" xmlns:am3d="http://schemas.microsoft.com/office/drawing/2017/model3d" xmlns:o="urn:schemas-microsoft-com:office:office" xmlns:oel="http://schemas.microsoft.com/office/2019/extlst" xmlns:r="http://schemas.openxmlformats.org/officeDocument/2006/relationships" xmlns:m="http://schemas.openxmlformats.org/officeDocument/2006/math" xmlns:v="urn:schemas-microsoft-com:vml" xmlns:wp14="http://schemas.microsoft.com/office/word/2010/wordprocessingDrawing" xmlns:wp="http://schemas.openxmlformats.org/drawingml/2006/wordprocessingDrawing" xmlns:w10="urn:schemas-microsoft-com:office:word" xmlns:w="http://schemas.openxmlformats.org/wordprocessingml/2006/main" xmlns:w14="http://schemas.microsoft.com/office/word/2010/wordml" xmlns:w15="http://schemas.microsoft.com/office/word/2012/wordml" xmlns:w16cex="http://schemas.microsoft.com/office/word/2018/wordml/cex" xmlns:w16cid="http://schemas.microsoft.com/office/word/2016/wordml/cid" xmlns:w16="http://schemas.microsoft.com/office/word/2018/wordml" xmlns:w16sdtdh="http://schemas.microsoft.com/office/word/2020/wordml/sdtdatahash" xmlns:w16se="http://schemas.microsoft.com/office/word/2015/wordml/symex" xmlns:wpg="http://schemas.microsoft.com/office/word/2010/wordprocessingGroup" xmlns:wpi="http://schemas.microsoft.com/office/word/2010/wordprocessingInk" xmlns:wne="http://schemas.microsoft.com/office/word/2006/wordml" xmlns:wps="http://schemas.microsoft.com/office/word/2010/wordprocessingShape" mc:Ignorable="w14 w15 w16se w16cid w16 w16cex w16sdtdh wp14">
+  <w:footnote w:type="separator" w:id="-1">
+    <w:p>
+      <w:pPr>
+        <w:spacing w:after="0" w:line="240" w:lineRule="auto"/>
+      </w:pPr>
+      <w:r>
+        <w:separator/>
+      </w:r>
+    </w:p>
+  </w:footnote>
+  <w:footnote w:type="continuationSeparator" w:id="0">
+    <w:p>
+      <w:pPr>
+        <w:spacing w:after="0" w:line="240" w:lineRule="auto"/>
+      </w:pPr>
+      <w:r>
+        <w:continuationSeparator/>
+      </w:r>
+    </w:p>
+  </w:footnote>
+  <w:footnote w:id="1">
+    <w:p>
+      <w:pPr>
+        <w:pStyle w:val="FootnoteText"/>
+        <w:rPr>
+          <w:lang w:val="en-GB"/>
+        </w:rPr>
+      </w:pPr>
+      <w:r>
+        <w:rPr>
+          <w:rStyle w:val="FootnoteReference"/>
+        </w:rPr>
+        <w:footnoteRef/>
+      </w:r>
+      <w:r>
+        <w:t xml:space="preserve"> </w:t>
+      </w:r>
+      <w:r>
+        <w:rPr>
+          <w:lang w:val="en-GB"/>
+        </w:rPr>
+        <w:t>Functional Requirement Desktop</w:t>
+      </w:r>
+    </w:p>
+  </w:footnote>
+  <w:footnote w:id="2">
+    <w:p>
+      <w:pPr>
+        <w:pStyle w:val="FootnoteText"/>
+        <w:rPr>
+          <w:lang w:val="en-GB"/>
+        </w:rPr>
+      </w:pPr>
+      <w:r>
+        <w:rPr>
+          <w:rStyle w:val="FootnoteReference"/>
+        </w:rPr>
+        <w:footnoteRef/>
+      </w:r>
+      <w:r>
+        <w:t xml:space="preserve"> </w:t>
+      </w:r>
+      <w:r>
+        <w:rPr>
+          <w:lang w:val="en-GB"/>
+        </w:rPr>
+        <w:t>Functional Requirement Website</w:t>
+      </w:r>
+    </w:p>
+  </w:footnote>
+  <w:footnote w:id="3">
+    <w:p>
+      <w:pPr>
+        <w:pStyle w:val="FootnoteText"/>
+        <w:rPr>
+          <w:lang w:val="en-GB"/>
+        </w:rPr>
+      </w:pPr>
+      <w:r>
+        <w:rPr>
+          <w:rStyle w:val="FootnoteReference"/>
+        </w:rPr>
+        <w:footnoteRef/>
+      </w:r>
+      <w:r>
+        <w:t xml:space="preserve"> </w:t>
+      </w:r>
+      <w:r>
+        <w:rPr>
+          <w:lang w:val="en-GB"/>
+        </w:rPr>
+        <w:t>Non-functional Requirement</w:t>
+      </w:r>
+    </w:p>
+  </w:footnote>
+  <w:footnote w:id="4">
+    <w:p>
+      <w:pPr>
+        <w:pStyle w:val="FootnoteText"/>
+        <w:rPr>
+          <w:lang w:val="en-GB"/>
+        </w:rPr>
+      </w:pPr>
+      <w:r>
+        <w:rPr>
+          <w:rStyle w:val="FootnoteReference"/>
+        </w:rPr>
+        <w:footnoteRef/>
+      </w:r>
+      <w:r>
+        <w:t xml:space="preserve"> </w:t>
+      </w:r>
+      <w:r>
+        <w:rPr>
+          <w:lang w:val="en-GB"/>
+        </w:rPr>
+        <w:t>Use Case</w:t>
+      </w:r>
+    </w:p>
+  </w:footnote>
+  <w:footnote w:id="5">
+    <w:p>
+      <w:pPr>
+        <w:pStyle w:val="FootnoteText"/>
+        <w:rPr>
+          <w:lang w:val="en-GB"/>
+        </w:rPr>
+      </w:pPr>
+      <w:r>
+        <w:rPr>
+          <w:rStyle w:val="FootnoteReference"/>
+        </w:rPr>
+        <w:footnoteRef/>
+      </w:r>
+      <w:r>
+        <w:t xml:space="preserve"> </w:t>
+      </w:r>
+      <w:r>
+        <w:rPr>
+          <w:lang w:val="en-GB"/>
+        </w:rPr>
+        <w:t>Main Success Scenario</w:t>
+      </w:r>
+    </w:p>
+  </w:footnote>
+</w:footnotes>
 </file>
 
 <file path=word/numbering.xml><?xml version="1.0" encoding="utf-8"?>
@@ -13360,6 +13996,76 @@
       <w:shd w:val="clear" w:color="auto" w:fill="E1DFDD"/>
     </w:rPr>
   </w:style>
+  <w:style w:type="character" w:styleId="FollowedHyperlink">
+    <w:name w:val="FollowedHyperlink"/>
+    <w:basedOn w:val="DefaultParagraphFont"/>
+    <w:uiPriority w:val="99"/>
+    <w:semiHidden/>
+    <w:unhideWhenUsed/>
+    <w:rsid w:val="00047430"/>
+    <w:rPr>
+      <w:color w:val="954F72" w:themeColor="followedHyperlink"/>
+      <w:u w:val="single"/>
+    </w:rPr>
+  </w:style>
+  <w:style w:type="paragraph" w:styleId="NormalWeb">
+    <w:name w:val="Normal (Web)"/>
+    <w:basedOn w:val="Normal"/>
+    <w:uiPriority w:val="99"/>
+    <w:semiHidden/>
+    <w:unhideWhenUsed/>
+    <w:rsid w:val="00413810"/>
+    <w:pPr>
+      <w:spacing w:before="100" w:beforeAutospacing="1" w:after="100" w:afterAutospacing="1" w:line="240" w:lineRule="auto"/>
+    </w:pPr>
+    <w:rPr>
+      <w:rFonts w:ascii="Times New Roman" w:eastAsia="Times New Roman" w:hAnsi="Times New Roman" w:cs="Times New Roman"/>
+      <w:kern w:val="0"/>
+      <w:sz w:val="24"/>
+      <w:szCs w:val="24"/>
+      <w:lang/>
+      <w14:ligatures w14:val="none"/>
+    </w:rPr>
+  </w:style>
+  <w:style w:type="paragraph" w:styleId="FootnoteText">
+    <w:name w:val="footnote text"/>
+    <w:basedOn w:val="Normal"/>
+    <w:link w:val="FootnoteTextChar"/>
+    <w:uiPriority w:val="99"/>
+    <w:semiHidden/>
+    <w:unhideWhenUsed/>
+    <w:rsid w:val="00E3121E"/>
+    <w:pPr>
+      <w:spacing w:after="0" w:line="240" w:lineRule="auto"/>
+    </w:pPr>
+    <w:rPr>
+      <w:sz w:val="20"/>
+      <w:szCs w:val="20"/>
+    </w:rPr>
+  </w:style>
+  <w:style w:type="character" w:customStyle="1" w:styleId="FootnoteTextChar">
+    <w:name w:val="Footnote Text Char"/>
+    <w:basedOn w:val="DefaultParagraphFont"/>
+    <w:link w:val="FootnoteText"/>
+    <w:uiPriority w:val="99"/>
+    <w:semiHidden/>
+    <w:rsid w:val="00E3121E"/>
+    <w:rPr>
+      <w:sz w:val="20"/>
+      <w:szCs w:val="20"/>
+    </w:rPr>
+  </w:style>
+  <w:style w:type="character" w:styleId="FootnoteReference">
+    <w:name w:val="footnote reference"/>
+    <w:basedOn w:val="DefaultParagraphFont"/>
+    <w:uiPriority w:val="99"/>
+    <w:semiHidden/>
+    <w:unhideWhenUsed/>
+    <w:rsid w:val="00E3121E"/>
+    <w:rPr>
+      <w:vertAlign w:val="superscript"/>
+    </w:rPr>
+  </w:style>
 </w:styles>
 </file>
 
@@ -13656,4 +14362,16 @@
     </a:ext>
   </a:extLst>
 </a:theme>
+</file>
+
+<file path=customXml/item1.xml><?xml version="1.0" encoding="utf-8"?>
+<b:Sources xmlns:b="http://schemas.openxmlformats.org/officeDocument/2006/bibliography" xmlns="http://schemas.openxmlformats.org/officeDocument/2006/bibliography" SelectedStyle="\APASixthEditionOfficeOnline.xsl" StyleName="APA" Version="6"/>
+</file>
+
+<file path=customXml/itemProps1.xml><?xml version="1.0" encoding="utf-8"?>
+<ds:datastoreItem xmlns:ds="http://schemas.openxmlformats.org/officeDocument/2006/customXml" ds:itemID="{3BA37C69-F9F2-4BA3-B524-FC45B6814EC1}">
+  <ds:schemaRefs>
+    <ds:schemaRef ds:uri="http://schemas.openxmlformats.org/officeDocument/2006/bibliography"/>
+  </ds:schemaRefs>
+</ds:datastoreItem>
 </file>
</xml_diff>